<commit_message>
--Centralized Cruise Database - Data Integration SOP Documentation Update--
(this version uses version 0.4 of the database)

docs\Centralized Cruise Database - Data Integration SOP.docx was substantially updated and now includes examples from the centralized CTD project of integration with the centralized cruise database.
docs\Centralized Cruise Database - Technical Documentation.docx was updated to fix a link
docs\todo.txt was updated with a note about using roles to grant permissions on the CCD, but this is problematic because roles are not enabled by default when executing PL/SQL code.  This needs more research
</commit_message>
<xml_diff>
--- a/docs/Centralized Cruise Database - Data Integration SOP.docx
+++ b/docs/Centralized Cruise Database - Data Integration SOP.docx
@@ -6,11 +6,9 @@
       <w:pPr>
         <w:pStyle w:val="Heading1"/>
       </w:pPr>
-      <w:bookmarkStart w:id="0" w:name="_GoBack"/>
       <w:r>
         <w:t>Centralized</w:t>
       </w:r>
-      <w:bookmarkEnd w:id="0"/>
       <w:r>
         <w:t xml:space="preserve"> Cruise Database - </w:t>
       </w:r>
@@ -61,7 +59,76 @@
         <w:t>schemas</w:t>
       </w:r>
       <w:r>
-        <w:t xml:space="preserve"> with cruise-based data collection can reference directly.  This document defines the standard operating procedure for integrating the cruise database into a given data set.</w:t>
+        <w:t xml:space="preserve"> can reference directly.  </w:t>
+      </w:r>
+      <w:r>
+        <w:t>The CCD Data Integration SOP was developed to define the process of integrating the CCD data into any scientific enterprise database schema with cruise-based data collection</w:t>
+      </w:r>
+      <w:r>
+        <w:t xml:space="preserve"> using C</w:t>
+      </w:r>
+      <w:r>
+        <w:t xml:space="preserve">ruise </w:t>
+      </w:r>
+      <w:r>
+        <w:t>L</w:t>
+      </w:r>
+      <w:r>
+        <w:t xml:space="preserve">egs as the integration point.  </w:t>
+      </w:r>
+      <w:r>
+        <w:t xml:space="preserve">Integrating data across database schemas has some additional considerations that should be handled with a standard approach to ensure maintainability and security.  </w:t>
+      </w:r>
+      <w:r>
+        <w:t xml:space="preserve">In this SOP the </w:t>
+      </w:r>
+      <w:r>
+        <w:t>CCD will be referred to as the S</w:t>
+      </w:r>
+      <w:r>
+        <w:t xml:space="preserve">ource </w:t>
+      </w:r>
+      <w:r>
+        <w:t>S</w:t>
+      </w:r>
+      <w:r>
+        <w:t xml:space="preserve">chema </w:t>
+      </w:r>
+      <w:r>
+        <w:t xml:space="preserve">and </w:t>
+      </w:r>
+      <w:r>
+        <w:t>the scientific</w:t>
+      </w:r>
+      <w:r>
+        <w:t xml:space="preserve"> data</w:t>
+      </w:r>
+      <w:r>
+        <w:t xml:space="preserve"> schema that will reference the CCD will be referred to as the </w:t>
+      </w:r>
+      <w:r>
+        <w:t>R</w:t>
+      </w:r>
+      <w:r>
+        <w:t xml:space="preserve">eferring </w:t>
+      </w:r>
+      <w:r>
+        <w:t>S</w:t>
+      </w:r>
+      <w:r>
+        <w:t>chema.</w:t>
+      </w:r>
+      <w:r>
+        <w:t xml:space="preserve">  </w:t>
+      </w:r>
+      <w:r>
+        <w:t>The Centralized CTD Data System was integrated with the CCD and is provided as an example</w:t>
+      </w:r>
+      <w:r>
+        <w:t xml:space="preserve"> of a Referring Schema</w:t>
+      </w:r>
+      <w:r>
+        <w:t xml:space="preserve"> in the SOP.  </w:t>
       </w:r>
     </w:p>
     <w:p>
@@ -77,7 +144,7 @@
         <w:pStyle w:val="ListParagraph"/>
         <w:numPr>
           <w:ilvl w:val="0"/>
-          <w:numId w:val="1"/>
+          <w:numId w:val="3"/>
         </w:numPr>
         <w:rPr>
           <w:rStyle w:val="Hyperlink"/>
@@ -107,23 +174,47 @@
         <w:pStyle w:val="ListParagraph"/>
         <w:numPr>
           <w:ilvl w:val="0"/>
-          <w:numId w:val="1"/>
+          <w:numId w:val="2"/>
         </w:numPr>
       </w:pPr>
       <w:r>
-        <w:t xml:space="preserve">Grant cruise database permissions to </w:t>
-      </w:r>
-      <w:r>
-        <w:t xml:space="preserve">given </w:t>
-      </w:r>
-      <w:r>
-        <w:t xml:space="preserve">external </w:t>
-      </w:r>
-      <w:r>
-        <w:t>data schema</w:t>
-      </w:r>
-      <w:r>
-        <w:t xml:space="preserve"> </w:t>
+        <w:t xml:space="preserve">Grant </w:t>
+      </w:r>
+      <w:r>
+        <w:t xml:space="preserve">the </w:t>
+      </w:r>
+      <w:r>
+        <w:t>R</w:t>
+      </w:r>
+      <w:r>
+        <w:t xml:space="preserve">eferring </w:t>
+      </w:r>
+      <w:r>
+        <w:t>S</w:t>
+      </w:r>
+      <w:r>
+        <w:t xml:space="preserve">chema </w:t>
+      </w:r>
+      <w:r>
+        <w:t xml:space="preserve">the minimum required permissions to access the </w:t>
+      </w:r>
+      <w:r>
+        <w:t xml:space="preserve">appropriate CCD </w:t>
+      </w:r>
+      <w:r>
+        <w:t>S</w:t>
+      </w:r>
+      <w:r>
+        <w:t xml:space="preserve">ource </w:t>
+      </w:r>
+      <w:r>
+        <w:t>S</w:t>
+      </w:r>
+      <w:r>
+        <w:t>chema objects</w:t>
+      </w:r>
+      <w:r>
+        <w:t>.</w:t>
       </w:r>
     </w:p>
     <w:p>
@@ -138,14 +229,12 @@
         <w:t xml:space="preserve">Open </w:t>
       </w:r>
       <w:hyperlink r:id="rId6" w:history="1">
-        <w:proofErr w:type="spellStart"/>
         <w:r>
           <w:rPr>
             <w:rStyle w:val="Hyperlink"/>
           </w:rPr>
           <w:t>grant_external_schema_privs.sql</w:t>
         </w:r>
-        <w:proofErr w:type="spellEnd"/>
       </w:hyperlink>
     </w:p>
     <w:p>
@@ -157,13 +246,40 @@
         </w:numPr>
       </w:pPr>
       <w:r>
-        <w:t xml:space="preserve">Replace [EXTERNAL SCHEMA] </w:t>
-      </w:r>
-      <w:r>
-        <w:t xml:space="preserve">placeholder </w:t>
-      </w:r>
-      <w:r>
-        <w:t>with the scientific schema name (e.g. CEN_CTD)</w:t>
+        <w:t xml:space="preserve">Replace </w:t>
+      </w:r>
+      <w:r>
+        <w:t xml:space="preserve">the </w:t>
+      </w:r>
+      <w:r>
+        <w:t xml:space="preserve">[EXTERNAL SCHEMA] </w:t>
+      </w:r>
+      <w:r>
+        <w:t>placeholder</w:t>
+      </w:r>
+      <w:r>
+        <w:t>s</w:t>
+      </w:r>
+      <w:r>
+        <w:t xml:space="preserve"> </w:t>
+      </w:r>
+      <w:r>
+        <w:t xml:space="preserve">with the </w:t>
+      </w:r>
+      <w:r>
+        <w:t>Referring</w:t>
+      </w:r>
+      <w:r>
+        <w:t xml:space="preserve"> </w:t>
+      </w:r>
+      <w:r>
+        <w:t>S</w:t>
+      </w:r>
+      <w:r>
+        <w:t>chema name (e.g. CEN_CTD)</w:t>
+      </w:r>
+      <w:r>
+        <w:t>.</w:t>
       </w:r>
     </w:p>
     <w:p>
@@ -175,7 +291,34 @@
         </w:numPr>
       </w:pPr>
       <w:r>
-        <w:t>Execute on the centralize cruise database schema (CEN_CRUISE)</w:t>
+        <w:t xml:space="preserve">Execute </w:t>
+      </w:r>
+      <w:r>
+        <w:t xml:space="preserve">the generated permissions script </w:t>
+      </w:r>
+      <w:r>
+        <w:t xml:space="preserve">on the </w:t>
+      </w:r>
+      <w:r>
+        <w:t xml:space="preserve">CCD </w:t>
+      </w:r>
+      <w:r>
+        <w:t>S</w:t>
+      </w:r>
+      <w:r>
+        <w:t xml:space="preserve">ource </w:t>
+      </w:r>
+      <w:r>
+        <w:t>S</w:t>
+      </w:r>
+      <w:r>
+        <w:t xml:space="preserve">chema </w:t>
+      </w:r>
+      <w:r>
+        <w:t>(CEN_CRUISE)</w:t>
+      </w:r>
+      <w:r>
+        <w:t>.</w:t>
       </w:r>
     </w:p>
     <w:p>
@@ -186,8 +329,64 @@
           <w:numId w:val="1"/>
         </w:numPr>
       </w:pPr>
-      <w:r>
-        <w:t>Update the scientific data schema objects to reference the cruise database objects</w:t>
+      <w:bookmarkStart w:id="0" w:name="step2"/>
+      <w:bookmarkEnd w:id="0"/>
+      <w:r>
+        <w:t xml:space="preserve">Update the </w:t>
+      </w:r>
+      <w:r>
+        <w:t xml:space="preserve">appropriate </w:t>
+      </w:r>
+      <w:r>
+        <w:t>R</w:t>
+      </w:r>
+      <w:r>
+        <w:t xml:space="preserve">eferring </w:t>
+      </w:r>
+      <w:r>
+        <w:t>S</w:t>
+      </w:r>
+      <w:r>
+        <w:t xml:space="preserve">chema </w:t>
+      </w:r>
+      <w:r>
+        <w:t>object</w:t>
+      </w:r>
+      <w:r>
+        <w:t>(</w:t>
+      </w:r>
+      <w:r>
+        <w:t>s</w:t>
+      </w:r>
+      <w:r>
+        <w:t>)</w:t>
+      </w:r>
+      <w:r>
+        <w:t xml:space="preserve"> to reference the </w:t>
+      </w:r>
+      <w:r>
+        <w:t xml:space="preserve">CCD </w:t>
+      </w:r>
+      <w:r>
+        <w:t>Cruise Leg</w:t>
+      </w:r>
+      <w:r>
+        <w:t xml:space="preserve"> </w:t>
+      </w:r>
+      <w:r>
+        <w:t>(</w:t>
+      </w:r>
+      <w:r>
+        <w:t>CEN_CRUISE.CCD_CRUISE_LEGS</w:t>
+      </w:r>
+      <w:r>
+        <w:t>)</w:t>
+      </w:r>
+      <w:r>
+        <w:t xml:space="preserve"> table</w:t>
+      </w:r>
+      <w:r>
+        <w:t>.</w:t>
       </w:r>
     </w:p>
     <w:p>
@@ -202,14 +401,12 @@
         <w:t xml:space="preserve">Open </w:t>
       </w:r>
       <w:hyperlink r:id="rId7" w:history="1">
-        <w:proofErr w:type="spellStart"/>
         <w:r>
           <w:rPr>
             <w:rStyle w:val="Hyperlink"/>
           </w:rPr>
           <w:t>integrate_external_data_set.sql</w:t>
         </w:r>
-        <w:proofErr w:type="spellEnd"/>
       </w:hyperlink>
     </w:p>
     <w:p>
@@ -230,13 +427,88 @@
         <w:t>based on the comments in the SQL file</w:t>
       </w:r>
       <w:r>
-        <w:t xml:space="preserve"> for as many objects that must directly reference the </w:t>
+        <w:t xml:space="preserve"> for as many objects </w:t>
+      </w:r>
+      <w:r>
+        <w:t xml:space="preserve">in the Referring Schema </w:t>
+      </w:r>
+      <w:r>
+        <w:t xml:space="preserve">that must directly reference the </w:t>
       </w:r>
       <w:r>
         <w:t>CCD</w:t>
       </w:r>
       <w:r>
-        <w:t>'s cruise leg table</w:t>
+        <w:t xml:space="preserve"> C</w:t>
+      </w:r>
+      <w:r>
+        <w:t xml:space="preserve">ruise </w:t>
+      </w:r>
+      <w:r>
+        <w:t>L</w:t>
+      </w:r>
+      <w:r>
+        <w:t>eg table</w:t>
+      </w:r>
+      <w:r>
+        <w:t>.</w:t>
+      </w:r>
+    </w:p>
+    <w:p>
+      <w:pPr>
+        <w:pStyle w:val="ListParagraph"/>
+        <w:numPr>
+          <w:ilvl w:val="1"/>
+          <w:numId w:val="1"/>
+        </w:numPr>
+      </w:pPr>
+      <w:r>
+        <w:t xml:space="preserve">Execute the generated </w:t>
+      </w:r>
+      <w:r>
+        <w:t>DDL</w:t>
+      </w:r>
+      <w:r>
+        <w:t xml:space="preserve"> script on the </w:t>
+      </w:r>
+      <w:r>
+        <w:t>R</w:t>
+      </w:r>
+      <w:r>
+        <w:t xml:space="preserve">eferring </w:t>
+      </w:r>
+      <w:r>
+        <w:t>S</w:t>
+      </w:r>
+      <w:r>
+        <w:t>chema (e.g. CEN_CTD)</w:t>
+      </w:r>
+      <w:r>
+        <w:t xml:space="preserve"> to define the foreign key relationship</w:t>
+      </w:r>
+      <w:r>
+        <w:t xml:space="preserve"> for each object</w:t>
+      </w:r>
+      <w:r>
+        <w:t>.</w:t>
+      </w:r>
+      <w:r>
+        <w:t xml:space="preserve">  Referential integrity will be enforced for all </w:t>
+      </w:r>
+      <w:r>
+        <w:t xml:space="preserve">foreign key </w:t>
+      </w:r>
+      <w:r>
+        <w:t>references to CCD C</w:t>
+      </w:r>
+      <w:r>
+        <w:t xml:space="preserve">ruise </w:t>
+      </w:r>
+      <w:r>
+        <w:t>L</w:t>
+      </w:r>
+      <w:r>
+        <w:t xml:space="preserve">egs.  </w:t>
       </w:r>
     </w:p>
     <w:p>
@@ -248,7 +520,205 @@
         </w:numPr>
       </w:pPr>
       <w:r>
-        <w:t>Develop views to pull the cruise database information into the scientific database schema</w:t>
+        <w:t xml:space="preserve">Develop </w:t>
+      </w:r>
+      <w:r>
+        <w:t>methods</w:t>
+      </w:r>
+      <w:r>
+        <w:t xml:space="preserve"> to associate the </w:t>
+      </w:r>
+      <w:r>
+        <w:t>R</w:t>
+      </w:r>
+      <w:r>
+        <w:t xml:space="preserve">eferring </w:t>
+      </w:r>
+      <w:r>
+        <w:t>S</w:t>
+      </w:r>
+      <w:r>
+        <w:t>chema</w:t>
+      </w:r>
+      <w:r>
+        <w:t xml:space="preserve"> data with the appropriate </w:t>
+      </w:r>
+      <w:r>
+        <w:t xml:space="preserve">CCD </w:t>
+      </w:r>
+      <w:r>
+        <w:t>C</w:t>
+      </w:r>
+      <w:r>
+        <w:t xml:space="preserve">ruise </w:t>
+      </w:r>
+      <w:r>
+        <w:t>L</w:t>
+      </w:r>
+      <w:r>
+        <w:t>eg</w:t>
+      </w:r>
+      <w:r>
+        <w:t xml:space="preserve"> </w:t>
+      </w:r>
+      <w:r>
+        <w:t>data</w:t>
+      </w:r>
+      <w:r>
+        <w:t xml:space="preserve"> by setting </w:t>
+      </w:r>
+      <w:r>
+        <w:t xml:space="preserve">the foreign key value </w:t>
+      </w:r>
+      <w:r>
+        <w:t xml:space="preserve">(CRUISE_LEG_ID) of the </w:t>
+      </w:r>
+      <w:r>
+        <w:t>R</w:t>
+      </w:r>
+      <w:r>
+        <w:t xml:space="preserve">eferring </w:t>
+      </w:r>
+      <w:r>
+        <w:t>Schema d</w:t>
+      </w:r>
+      <w:r>
+        <w:t xml:space="preserve">ata </w:t>
+      </w:r>
+      <w:r>
+        <w:t>records</w:t>
+      </w:r>
+      <w:r>
+        <w:t xml:space="preserve">.  </w:t>
+      </w:r>
+      <w:r>
+        <w:t>For this particular data</w:t>
+      </w:r>
+      <w:r>
+        <w:t xml:space="preserve"> </w:t>
+      </w:r>
+      <w:r>
+        <w:t xml:space="preserve">integration it is recommended to utilize the </w:t>
+      </w:r>
+      <w:r>
+        <w:t xml:space="preserve">CCD </w:t>
+      </w:r>
+      <w:r>
+        <w:t>CRUISE_PKG</w:t>
+      </w:r>
+      <w:r>
+        <w:t>.</w:t>
+      </w:r>
+      <w:r>
+        <w:t xml:space="preserve">LEG_ALIAS_TO_CRUISE_LEG_ID </w:t>
+      </w:r>
+      <w:r>
+        <w:t xml:space="preserve">external </w:t>
+      </w:r>
+      <w:r>
+        <w:t xml:space="preserve">package function to </w:t>
+      </w:r>
+      <w:r>
+        <w:t>determine the foreign key value of the given cruise leg</w:t>
+      </w:r>
+      <w:r>
+        <w:t>/cruise leg alias</w:t>
+      </w:r>
+      <w:r>
+        <w:t xml:space="preserve"> </w:t>
+      </w:r>
+      <w:r>
+        <w:t xml:space="preserve">so that developers </w:t>
+      </w:r>
+      <w:r>
+        <w:t xml:space="preserve">are not required to know </w:t>
+      </w:r>
+      <w:r>
+        <w:t xml:space="preserve">about </w:t>
+      </w:r>
+      <w:r>
+        <w:t xml:space="preserve">the implementation details of the </w:t>
+      </w:r>
+      <w:r>
+        <w:t xml:space="preserve">CCD </w:t>
+      </w:r>
+      <w:r>
+        <w:t>C</w:t>
+      </w:r>
+      <w:r>
+        <w:t xml:space="preserve">ruise </w:t>
+      </w:r>
+      <w:r>
+        <w:t>L</w:t>
+      </w:r>
+      <w:r>
+        <w:t xml:space="preserve">eg </w:t>
+      </w:r>
+      <w:r>
+        <w:t>business rules</w:t>
+      </w:r>
+      <w:r>
+        <w:t>.  T</w:t>
+      </w:r>
+      <w:r>
+        <w:t xml:space="preserve">his approach allows the foreign key value to </w:t>
+      </w:r>
+      <w:r>
+        <w:t>be set in an application</w:t>
+      </w:r>
+      <w:r>
+        <w:t>, script,</w:t>
+      </w:r>
+      <w:r>
+        <w:t xml:space="preserve"> or query</w:t>
+      </w:r>
+      <w:r>
+        <w:t xml:space="preserve">.  </w:t>
+      </w:r>
+      <w:r>
+        <w:t xml:space="preserve">There are multiple options for associating the </w:t>
+      </w:r>
+      <w:r>
+        <w:t>R</w:t>
+      </w:r>
+      <w:r>
+        <w:t xml:space="preserve">eferring </w:t>
+      </w:r>
+      <w:r>
+        <w:t>S</w:t>
+      </w:r>
+      <w:r>
+        <w:t xml:space="preserve">chema </w:t>
+      </w:r>
+      <w:r>
+        <w:t>data</w:t>
+      </w:r>
+      <w:r>
+        <w:t xml:space="preserve"> with the corresponding </w:t>
+      </w:r>
+      <w:r>
+        <w:t>C</w:t>
+      </w:r>
+      <w:r>
+        <w:t xml:space="preserve">ruise </w:t>
+      </w:r>
+      <w:r>
+        <w:t>L</w:t>
+      </w:r>
+      <w:r>
+        <w:t>eg data</w:t>
+      </w:r>
+      <w:r>
+        <w:t>, t</w:t>
+      </w:r>
+      <w:r>
+        <w:t xml:space="preserve">he exact implementation </w:t>
+      </w:r>
+      <w:r>
+        <w:t>will depend on the use case</w:t>
+      </w:r>
+      <w:r>
+        <w:t>:</w:t>
       </w:r>
     </w:p>
     <w:p>
@@ -260,19 +730,634 @@
         </w:numPr>
       </w:pPr>
       <w:r>
-        <w:t>Define views in the given scientific data schema that reference fields</w:t>
-      </w:r>
-      <w:r>
-        <w:t xml:space="preserve"> from the CEN_CRUISE views (</w:t>
-      </w:r>
-      <w:r>
-        <w:t xml:space="preserve">see </w:t>
-      </w:r>
-      <w:r>
-        <w:t>CTD_CAST_CRUISES_V</w:t>
-      </w:r>
-      <w:r>
-        <w:t xml:space="preserve"> in the CEN_CTD schema)</w:t>
+        <w:t>I</w:t>
+      </w:r>
+      <w:r>
+        <w:t>nsert/</w:t>
+      </w:r>
+      <w:r>
+        <w:t>U</w:t>
+      </w:r>
+      <w:r>
+        <w:t>pdate</w:t>
+      </w:r>
+      <w:r>
+        <w:t xml:space="preserve"> queries</w:t>
+      </w:r>
+      <w:r>
+        <w:t xml:space="preserve"> can be used to </w:t>
+      </w:r>
+      <w:r>
+        <w:t xml:space="preserve">associate the </w:t>
+      </w:r>
+      <w:r>
+        <w:t>R</w:t>
+      </w:r>
+      <w:r>
+        <w:t xml:space="preserve">eferring </w:t>
+      </w:r>
+      <w:r>
+        <w:t>S</w:t>
+      </w:r>
+      <w:r>
+        <w:t xml:space="preserve">chema data </w:t>
+      </w:r>
+      <w:r>
+        <w:t xml:space="preserve">with the </w:t>
+      </w:r>
+      <w:r>
+        <w:t xml:space="preserve">CCD data.  </w:t>
+      </w:r>
+      <w:r>
+        <w:t xml:space="preserve">These queries can be implemented directly in </w:t>
+      </w:r>
+      <w:r>
+        <w:t xml:space="preserve">PL/SQL </w:t>
+      </w:r>
+      <w:r>
+        <w:t>scripts</w:t>
+      </w:r>
+      <w:r>
+        <w:t xml:space="preserve">, packages, functions, and procedures, or in </w:t>
+      </w:r>
+      <w:r>
+        <w:t>applications</w:t>
+      </w:r>
+      <w:r>
+        <w:t xml:space="preserve">, or by executing them directly </w:t>
+      </w:r>
+      <w:r>
+        <w:t xml:space="preserve">on the </w:t>
+      </w:r>
+      <w:r>
+        <w:t xml:space="preserve">referring schema </w:t>
+      </w:r>
+      <w:r>
+        <w:t xml:space="preserve">if there </w:t>
+      </w:r>
+      <w:r>
+        <w:lastRenderedPageBreak/>
+        <w:t xml:space="preserve">is </w:t>
+      </w:r>
+      <w:r>
+        <w:t>a readily available cruise leg alias</w:t>
+      </w:r>
+      <w:r>
+        <w:t xml:space="preserve"> that can be translated using the </w:t>
+      </w:r>
+      <w:r>
+        <w:t xml:space="preserve">CCD </w:t>
+      </w:r>
+      <w:r>
+        <w:t xml:space="preserve">CRUISE_PKG.LEG_ALIAS_TO_CRUISE_LEG_ID package function.  </w:t>
+      </w:r>
+    </w:p>
+    <w:p>
+      <w:pPr>
+        <w:pStyle w:val="ListParagraph"/>
+        <w:numPr>
+          <w:ilvl w:val="1"/>
+          <w:numId w:val="1"/>
+        </w:numPr>
+      </w:pPr>
+      <w:r>
+        <w:t xml:space="preserve">In simple examples an </w:t>
+      </w:r>
+      <w:r>
+        <w:t xml:space="preserve">end-user </w:t>
+      </w:r>
+      <w:r>
+        <w:t xml:space="preserve">application can implement </w:t>
+      </w:r>
+      <w:r>
+        <w:t xml:space="preserve">the </w:t>
+      </w:r>
+      <w:r>
+        <w:t>C</w:t>
+      </w:r>
+      <w:r>
+        <w:t xml:space="preserve">ruise </w:t>
+      </w:r>
+      <w:r>
+        <w:t>L</w:t>
+      </w:r>
+      <w:r>
+        <w:t xml:space="preserve">eg </w:t>
+      </w:r>
+      <w:r>
+        <w:t xml:space="preserve">as a drop down </w:t>
+      </w:r>
+      <w:r>
+        <w:t xml:space="preserve">field by </w:t>
+      </w:r>
+      <w:r>
+        <w:t xml:space="preserve">directly querying from the </w:t>
+      </w:r>
+      <w:r>
+        <w:t>appropriate CCD views</w:t>
+      </w:r>
+      <w:r>
+        <w:t>.</w:t>
+      </w:r>
+    </w:p>
+    <w:p>
+      <w:pPr>
+        <w:pStyle w:val="ListParagraph"/>
+        <w:numPr>
+          <w:ilvl w:val="2"/>
+          <w:numId w:val="1"/>
+        </w:numPr>
+      </w:pPr>
+      <w:r>
+        <w:t xml:space="preserve">For example a web interface can implement the </w:t>
+      </w:r>
+      <w:r>
+        <w:t xml:space="preserve">CCD </w:t>
+      </w:r>
+      <w:r>
+        <w:t xml:space="preserve">CCD_CRUISE_LEGS_V </w:t>
+      </w:r>
+      <w:r>
+        <w:t xml:space="preserve">view from the CCD </w:t>
+      </w:r>
+      <w:r>
+        <w:t xml:space="preserve">to populate a drop down list </w:t>
+      </w:r>
+      <w:r>
+        <w:t xml:space="preserve">with Cruise Leg information and use the selected </w:t>
+      </w:r>
+      <w:r>
+        <w:t>C</w:t>
+      </w:r>
+      <w:r>
+        <w:t xml:space="preserve">ruise </w:t>
+      </w:r>
+      <w:r>
+        <w:t>L</w:t>
+      </w:r>
+      <w:r>
+        <w:t xml:space="preserve">eg's </w:t>
+      </w:r>
+      <w:r>
+        <w:t xml:space="preserve">associated </w:t>
+      </w:r>
+      <w:r>
+        <w:t>primary key value</w:t>
+      </w:r>
+      <w:r>
+        <w:t xml:space="preserve"> to create the association</w:t>
+      </w:r>
+      <w:r>
+        <w:t xml:space="preserve">.  This approach does not require the use of the </w:t>
+      </w:r>
+      <w:r>
+        <w:t xml:space="preserve">CCD </w:t>
+      </w:r>
+      <w:r>
+        <w:t xml:space="preserve">CRUISE_PKG.LEG_ALIAS_TO_CRUISE_LEG_ID package function. </w:t>
+      </w:r>
+    </w:p>
+    <w:p>
+      <w:pPr>
+        <w:pStyle w:val="ListParagraph"/>
+        <w:numPr>
+          <w:ilvl w:val="1"/>
+          <w:numId w:val="1"/>
+        </w:numPr>
+      </w:pPr>
+      <w:r>
+        <w:t xml:space="preserve">The CCD external package function </w:t>
+      </w:r>
+      <w:r>
+        <w:t xml:space="preserve">can be implemented within </w:t>
+      </w:r>
+      <w:r>
+        <w:t xml:space="preserve">PL/SQL </w:t>
+      </w:r>
+      <w:r>
+        <w:t>package</w:t>
+      </w:r>
+      <w:r>
+        <w:t>(s)</w:t>
+      </w:r>
+      <w:r>
+        <w:t>/function</w:t>
+      </w:r>
+      <w:r>
+        <w:t>(s)</w:t>
+      </w:r>
+      <w:r>
+        <w:t xml:space="preserve"> defined within the R</w:t>
+      </w:r>
+      <w:r>
+        <w:t xml:space="preserve">eferring </w:t>
+      </w:r>
+      <w:r>
+        <w:t>S</w:t>
+      </w:r>
+      <w:r>
+        <w:t xml:space="preserve">chema so the </w:t>
+      </w:r>
+      <w:r>
+        <w:t>schema-</w:t>
+      </w:r>
+      <w:r>
+        <w:t xml:space="preserve">specific logic can </w:t>
+      </w:r>
+      <w:r>
+        <w:t>reside there</w:t>
+      </w:r>
+      <w:r>
+        <w:t xml:space="preserve">.  </w:t>
+      </w:r>
+    </w:p>
+    <w:p>
+      <w:pPr>
+        <w:pStyle w:val="ListParagraph"/>
+        <w:numPr>
+          <w:ilvl w:val="2"/>
+          <w:numId w:val="1"/>
+        </w:numPr>
+      </w:pPr>
+      <w:r>
+        <w:t xml:space="preserve">For example the </w:t>
+      </w:r>
+      <w:r>
+        <w:t xml:space="preserve">CTD Data System's </w:t>
+      </w:r>
+      <w:r>
+        <w:t xml:space="preserve">CTD_PKG.PARSE_CRUISE_LEG_FROM_PATH package </w:t>
+      </w:r>
+      <w:r>
+        <w:t xml:space="preserve">function </w:t>
+      </w:r>
+      <w:r>
+        <w:t xml:space="preserve">extracts the </w:t>
+      </w:r>
+      <w:r>
+        <w:t>C</w:t>
+      </w:r>
+      <w:r>
+        <w:t xml:space="preserve">ruise </w:t>
+      </w:r>
+      <w:r>
+        <w:t>L</w:t>
+      </w:r>
+      <w:r>
+        <w:t xml:space="preserve">eg alias from </w:t>
+      </w:r>
+      <w:r>
+        <w:t xml:space="preserve">a CTD file's </w:t>
+      </w:r>
+      <w:r>
+        <w:t xml:space="preserve">directory path using specific business rules and then </w:t>
+      </w:r>
+      <w:r>
+        <w:t xml:space="preserve">utilizes the </w:t>
+      </w:r>
+      <w:r>
+        <w:t xml:space="preserve">CCD </w:t>
+      </w:r>
+      <w:r>
+        <w:t xml:space="preserve">CRUISE_PKG.LEG_ALIAS_TO_CRUISE_LEG_ID </w:t>
+      </w:r>
+      <w:r>
+        <w:t xml:space="preserve">external package function to translate the parsed value to the </w:t>
+      </w:r>
+      <w:r>
+        <w:t>CRUISE_LEG_ID</w:t>
+      </w:r>
+      <w:r>
+        <w:t xml:space="preserve"> so </w:t>
+      </w:r>
+      <w:r>
+        <w:t>the R</w:t>
+      </w:r>
+      <w:r>
+        <w:t xml:space="preserve">eferring </w:t>
+      </w:r>
+      <w:r>
+        <w:t>S</w:t>
+      </w:r>
+      <w:r>
+        <w:t xml:space="preserve">chema data objects can be associated with the corresponding CCD </w:t>
+      </w:r>
+      <w:r>
+        <w:t>C</w:t>
+      </w:r>
+      <w:r>
+        <w:t xml:space="preserve">ruise </w:t>
+      </w:r>
+      <w:r>
+        <w:t>L</w:t>
+      </w:r>
+      <w:r>
+        <w:t>egs</w:t>
+      </w:r>
+      <w:r>
+        <w:t>.</w:t>
+      </w:r>
+    </w:p>
+    <w:p>
+      <w:pPr>
+        <w:pStyle w:val="ListParagraph"/>
+        <w:numPr>
+          <w:ilvl w:val="1"/>
+          <w:numId w:val="1"/>
+        </w:numPr>
+      </w:pPr>
+      <w:r>
+        <w:t>The R</w:t>
+      </w:r>
+      <w:r>
+        <w:t xml:space="preserve">eferring </w:t>
+      </w:r>
+      <w:r>
+        <w:t>S</w:t>
+      </w:r>
+      <w:r>
+        <w:t xml:space="preserve">chema package function(s) </w:t>
+      </w:r>
+      <w:r>
+        <w:t xml:space="preserve">or </w:t>
+      </w:r>
+      <w:r>
+        <w:t xml:space="preserve">the </w:t>
+      </w:r>
+      <w:r>
+        <w:t xml:space="preserve">CCD package function can be implemented in PL/SQL package(s)/procedure(s) </w:t>
+      </w:r>
+      <w:r>
+        <w:t xml:space="preserve">to associate the Referring Schema </w:t>
+      </w:r>
+      <w:r>
+        <w:t>data</w:t>
+      </w:r>
+      <w:r>
+        <w:t xml:space="preserve"> with the corresponding CCD Cruise Legs.  </w:t>
+      </w:r>
+    </w:p>
+    <w:p>
+      <w:pPr>
+        <w:pStyle w:val="ListParagraph"/>
+        <w:numPr>
+          <w:ilvl w:val="2"/>
+          <w:numId w:val="1"/>
+        </w:numPr>
+      </w:pPr>
+      <w:r>
+        <w:t xml:space="preserve">For example the </w:t>
+      </w:r>
+      <w:r>
+        <w:t xml:space="preserve">CTD Data System's </w:t>
+      </w:r>
+      <w:r>
+        <w:t xml:space="preserve">CTD_PKG.REFRESH_CAST_CRUISE_LEG package procedure utilizes the </w:t>
+      </w:r>
+      <w:r>
+        <w:t xml:space="preserve">CTD Data System's </w:t>
+      </w:r>
+      <w:r>
+        <w:t xml:space="preserve">CTD_PKG.PARSE_CRUISE_LEG_FROM_PATH </w:t>
+      </w:r>
+      <w:r>
+        <w:t xml:space="preserve">package </w:t>
+      </w:r>
+      <w:r>
+        <w:t xml:space="preserve">function </w:t>
+      </w:r>
+      <w:r>
+        <w:t xml:space="preserve">to resolve the CRUISE_LEG_ID value and </w:t>
+      </w:r>
+      <w:r>
+        <w:t xml:space="preserve">use it to </w:t>
+      </w:r>
+      <w:r>
+        <w:t xml:space="preserve">update </w:t>
+      </w:r>
+      <w:r>
+        <w:t xml:space="preserve">the existing </w:t>
+      </w:r>
+      <w:r>
+        <w:t>CTD cast</w:t>
+      </w:r>
+      <w:r>
+        <w:t xml:space="preserve">'s associated </w:t>
+      </w:r>
+      <w:r>
+        <w:t>C</w:t>
+      </w:r>
+      <w:r>
+        <w:t xml:space="preserve">ruise </w:t>
+      </w:r>
+      <w:r>
+        <w:t>L</w:t>
+      </w:r>
+      <w:r>
+        <w:t>eg</w:t>
+      </w:r>
+      <w:r>
+        <w:t>.</w:t>
+      </w:r>
+    </w:p>
+    <w:p>
+      <w:pPr>
+        <w:pStyle w:val="ListParagraph"/>
+        <w:numPr>
+          <w:ilvl w:val="2"/>
+          <w:numId w:val="1"/>
+        </w:numPr>
+      </w:pPr>
+      <w:r>
+        <w:t>Best practice: develop an automated method to detect the missing</w:t>
+      </w:r>
+      <w:r>
+        <w:t>/mismatched</w:t>
+      </w:r>
+      <w:bookmarkStart w:id="1" w:name="_GoBack"/>
+      <w:bookmarkEnd w:id="1"/>
+      <w:r>
+        <w:t xml:space="preserve"> </w:t>
+      </w:r>
+      <w:r>
+        <w:t>C</w:t>
+      </w:r>
+      <w:r>
+        <w:t xml:space="preserve">ruise </w:t>
+      </w:r>
+      <w:r>
+        <w:t>L</w:t>
+      </w:r>
+      <w:r>
+        <w:t xml:space="preserve">eg </w:t>
+      </w:r>
+      <w:r>
+        <w:t xml:space="preserve">associations </w:t>
+      </w:r>
+      <w:r>
+        <w:t xml:space="preserve">in the Referring </w:t>
+      </w:r>
+      <w:r>
+        <w:t>S</w:t>
+      </w:r>
+      <w:r>
+        <w:t xml:space="preserve">chema </w:t>
+      </w:r>
+      <w:r>
+        <w:t xml:space="preserve">objects </w:t>
+      </w:r>
+      <w:r>
+        <w:t xml:space="preserve">and </w:t>
+      </w:r>
+      <w:r>
+        <w:t xml:space="preserve">refresh </w:t>
+      </w:r>
+      <w:r>
+        <w:t xml:space="preserve">the associations </w:t>
+      </w:r>
+      <w:r>
+        <w:t xml:space="preserve">with </w:t>
+      </w:r>
+      <w:r>
+        <w:t>the appropriate CCD Cruise Legs</w:t>
+      </w:r>
+      <w:r>
+        <w:t xml:space="preserve">.  </w:t>
+      </w:r>
+    </w:p>
+    <w:p>
+      <w:pPr>
+        <w:pStyle w:val="ListParagraph"/>
+        <w:numPr>
+          <w:ilvl w:val="3"/>
+          <w:numId w:val="1"/>
+        </w:numPr>
+      </w:pPr>
+      <w:r>
+        <w:t>For example th</w:t>
+      </w:r>
+      <w:r>
+        <w:t xml:space="preserve">e CTD Data System's </w:t>
+      </w:r>
+      <w:r>
+        <w:t xml:space="preserve">CTD_PKG.REFRESH_BLANK_MIS_CASTS </w:t>
+      </w:r>
+      <w:r>
+        <w:t xml:space="preserve">package </w:t>
+      </w:r>
+      <w:r>
+        <w:t>procedure queries for all CTD ca</w:t>
+      </w:r>
+      <w:r>
+        <w:t>sts that have blank/mismatched C</w:t>
+      </w:r>
+      <w:r>
+        <w:t xml:space="preserve">ruise </w:t>
+      </w:r>
+      <w:r>
+        <w:t>L</w:t>
+      </w:r>
+      <w:r>
+        <w:t xml:space="preserve">egs and executes the </w:t>
+      </w:r>
+      <w:r>
+        <w:t xml:space="preserve">CTD Data System's </w:t>
+      </w:r>
+      <w:r>
+        <w:t xml:space="preserve">CTD_PKG.REFRESH_CAST_CRUISE_LEG package procedure for those casts to update the </w:t>
+      </w:r>
+      <w:r>
+        <w:t>C</w:t>
+      </w:r>
+      <w:r>
+        <w:t xml:space="preserve">ruise </w:t>
+      </w:r>
+      <w:r>
+        <w:t>L</w:t>
+      </w:r>
+      <w:r>
+        <w:t>eg information</w:t>
+      </w:r>
+      <w:r>
+        <w:t xml:space="preserve">.  This </w:t>
+      </w:r>
+      <w:r>
+        <w:t xml:space="preserve">package </w:t>
+      </w:r>
+      <w:r>
+        <w:t xml:space="preserve">procedure </w:t>
+      </w:r>
+      <w:r>
+        <w:t xml:space="preserve">is </w:t>
+      </w:r>
+      <w:r>
+        <w:t xml:space="preserve">also </w:t>
+      </w:r>
+      <w:r>
+        <w:t xml:space="preserve">available for execution in </w:t>
+      </w:r>
+      <w:r>
+        <w:t xml:space="preserve">the CTD web application by authorized users.  </w:t>
+      </w:r>
+    </w:p>
+    <w:p>
+      <w:pPr>
+        <w:pStyle w:val="ListParagraph"/>
+        <w:numPr>
+          <w:ilvl w:val="1"/>
+          <w:numId w:val="1"/>
+        </w:numPr>
+      </w:pPr>
+      <w:r>
+        <w:t xml:space="preserve">In more complex examples an application </w:t>
+      </w:r>
+      <w:r>
+        <w:t xml:space="preserve">can implement the </w:t>
+      </w:r>
+      <w:r>
+        <w:t xml:space="preserve">Referring Schema's </w:t>
+      </w:r>
+      <w:r>
+        <w:t xml:space="preserve">functions/procedures to </w:t>
+      </w:r>
+      <w:r>
+        <w:t xml:space="preserve">associate the </w:t>
+      </w:r>
+      <w:r>
+        <w:t xml:space="preserve">Referring Schema objects </w:t>
+      </w:r>
+      <w:r>
+        <w:t xml:space="preserve">with the </w:t>
+      </w:r>
+      <w:r>
+        <w:t xml:space="preserve">CCD Cruise Legs </w:t>
+      </w:r>
+    </w:p>
+    <w:p>
+      <w:pPr>
+        <w:pStyle w:val="ListParagraph"/>
+        <w:numPr>
+          <w:ilvl w:val="2"/>
+          <w:numId w:val="1"/>
+        </w:numPr>
+      </w:pPr>
+      <w:r>
+        <w:t xml:space="preserve">For example the </w:t>
+      </w:r>
+      <w:r>
+        <w:t xml:space="preserve">CTD import module utilizes the </w:t>
+      </w:r>
+      <w:r>
+        <w:t xml:space="preserve">CTD data system's </w:t>
+      </w:r>
+      <w:r>
+        <w:t xml:space="preserve">CTD_PKG.PARSE_CRUISE_LEG_FROM_PATH package function to determine the </w:t>
+      </w:r>
+      <w:r>
+        <w:t>CRUISE_LEG_ID</w:t>
+      </w:r>
+      <w:r>
+        <w:t xml:space="preserve"> based on the given CTD data file path and saves that value so the module can use it when inserting the CTD cast record.  </w:t>
       </w:r>
     </w:p>
     <w:p>
@@ -284,7 +1369,43 @@
         </w:numPr>
       </w:pPr>
       <w:r>
-        <w:t>Develop queries/stored procedure(s) to update the scientific data to reference the cruise data</w:t>
+        <w:t>Develop view</w:t>
+      </w:r>
+      <w:r>
+        <w:t>(</w:t>
+      </w:r>
+      <w:r>
+        <w:t>s</w:t>
+      </w:r>
+      <w:r>
+        <w:t>)</w:t>
+      </w:r>
+      <w:r>
+        <w:t xml:space="preserve"> </w:t>
+      </w:r>
+      <w:r>
+        <w:t xml:space="preserve">in the </w:t>
+      </w:r>
+      <w:r>
+        <w:t>R</w:t>
+      </w:r>
+      <w:r>
+        <w:t xml:space="preserve">eferring </w:t>
+      </w:r>
+      <w:r>
+        <w:t>S</w:t>
+      </w:r>
+      <w:r>
+        <w:t xml:space="preserve">chema to retrieve the </w:t>
+      </w:r>
+      <w:r>
+        <w:t xml:space="preserve">related </w:t>
+      </w:r>
+      <w:r>
+        <w:t xml:space="preserve">CCD </w:t>
+      </w:r>
+      <w:r>
+        <w:t xml:space="preserve">information </w:t>
       </w:r>
     </w:p>
     <w:p>
@@ -296,25 +1417,288 @@
         </w:numPr>
       </w:pPr>
       <w:r>
-        <w:t>Utilize the CEN_CRUISE.</w:t>
-      </w:r>
-      <w:r>
-        <w:t xml:space="preserve"> LEG_ALIAS_TO_CRUISE_LEG_ID </w:t>
-      </w:r>
-      <w:r>
-        <w:t xml:space="preserve">package function to set the foreign key value of a given scientific data schema object that references the CEN_CRUISE.CCD_CRUISE_LEGS table.  </w:t>
-      </w:r>
-    </w:p>
-    <w:p>
-      <w:pPr>
-        <w:rPr>
-          <w:rStyle w:val="Hyperlink"/>
-          <w:color w:val="auto"/>
-          <w:u w:val="none"/>
-        </w:rPr>
-      </w:pPr>
-    </w:p>
-    <w:p/>
+        <w:lastRenderedPageBreak/>
+        <w:t>Define view</w:t>
+      </w:r>
+      <w:r>
+        <w:t>(</w:t>
+      </w:r>
+      <w:r>
+        <w:t>s</w:t>
+      </w:r>
+      <w:r>
+        <w:t>)</w:t>
+      </w:r>
+      <w:r>
+        <w:t xml:space="preserve"> in the given </w:t>
+      </w:r>
+      <w:r>
+        <w:t>R</w:t>
+      </w:r>
+      <w:r>
+        <w:t>eferring</w:t>
+      </w:r>
+      <w:r>
+        <w:t xml:space="preserve"> </w:t>
+      </w:r>
+      <w:r>
+        <w:t>S</w:t>
+      </w:r>
+      <w:r>
+        <w:t xml:space="preserve">chema that </w:t>
+      </w:r>
+      <w:r>
+        <w:t xml:space="preserve">relate the scientific data to the </w:t>
+      </w:r>
+      <w:r>
+        <w:t xml:space="preserve">CCD </w:t>
+      </w:r>
+      <w:r>
+        <w:t>data</w:t>
+      </w:r>
+      <w:r>
+        <w:t xml:space="preserve"> </w:t>
+      </w:r>
+      <w:r>
+        <w:t xml:space="preserve">based on the foreign key relationship defined in </w:t>
+      </w:r>
+      <w:hyperlink w:anchor="step2" w:history="1">
+        <w:r>
+          <w:rPr>
+            <w:rStyle w:val="Hyperlink"/>
+          </w:rPr>
+          <w:t>step 2</w:t>
+        </w:r>
+      </w:hyperlink>
+      <w:r>
+        <w:t xml:space="preserve"> </w:t>
+      </w:r>
+      <w:r>
+        <w:t xml:space="preserve">by </w:t>
+      </w:r>
+      <w:r>
+        <w:t xml:space="preserve">utilizing the </w:t>
+      </w:r>
+      <w:r>
+        <w:t xml:space="preserve">shared CCD views </w:t>
+      </w:r>
+      <w:r>
+        <w:t>(e.g. CEN_CRUISE.CCD_CRUISE_LEGS_V)</w:t>
+      </w:r>
+      <w:r>
+        <w:t xml:space="preserve">.  </w:t>
+      </w:r>
+    </w:p>
+    <w:p>
+      <w:pPr>
+        <w:pStyle w:val="ListParagraph"/>
+        <w:numPr>
+          <w:ilvl w:val="2"/>
+          <w:numId w:val="1"/>
+        </w:numPr>
+      </w:pPr>
+      <w:r>
+        <w:t xml:space="preserve">For example the CTD data system </w:t>
+      </w:r>
+      <w:r>
+        <w:t xml:space="preserve">defines a </w:t>
+      </w:r>
+      <w:r>
+        <w:t>CTD_CAST_CRUISES_V</w:t>
+      </w:r>
+      <w:r>
+        <w:t xml:space="preserve"> </w:t>
+      </w:r>
+      <w:r>
+        <w:t xml:space="preserve">view </w:t>
+      </w:r>
+      <w:r>
+        <w:t xml:space="preserve">that </w:t>
+      </w:r>
+      <w:r>
+        <w:t xml:space="preserve">retrieves CTD cast and related </w:t>
+      </w:r>
+      <w:r>
+        <w:t>C</w:t>
+      </w:r>
+      <w:r>
+        <w:t xml:space="preserve">ruise </w:t>
+      </w:r>
+      <w:r>
+        <w:t>L</w:t>
+      </w:r>
+      <w:r>
+        <w:t xml:space="preserve">eg information using the </w:t>
+      </w:r>
+      <w:r>
+        <w:t>CCD</w:t>
+      </w:r>
+      <w:r>
+        <w:t xml:space="preserve"> </w:t>
+      </w:r>
+      <w:r>
+        <w:t>CCD_CRUISE_LEGS_V</w:t>
+      </w:r>
+      <w:r>
+        <w:t xml:space="preserve"> view based </w:t>
+      </w:r>
+      <w:r>
+        <w:t>on</w:t>
+      </w:r>
+      <w:r>
+        <w:t xml:space="preserve"> the</w:t>
+      </w:r>
+      <w:r>
+        <w:t xml:space="preserve"> </w:t>
+      </w:r>
+      <w:r>
+        <w:t xml:space="preserve">CRUISE_LEG_ID </w:t>
+      </w:r>
+      <w:r>
+        <w:t>foreign key relationship</w:t>
+      </w:r>
+      <w:r>
+        <w:t>.</w:t>
+      </w:r>
+      <w:r>
+        <w:t xml:space="preserve">  Multiple views are then based on the CTD_CAST_CRUISES_V for various purposes</w:t>
+      </w:r>
+      <w:r>
+        <w:t>.</w:t>
+      </w:r>
+      <w:r>
+        <w:t xml:space="preserve">  </w:t>
+      </w:r>
+    </w:p>
+    <w:p>
+      <w:pPr>
+        <w:pStyle w:val="ListParagraph"/>
+        <w:numPr>
+          <w:ilvl w:val="0"/>
+          <w:numId w:val="1"/>
+        </w:numPr>
+      </w:pPr>
+      <w:r>
+        <w:t xml:space="preserve">Develop QC </w:t>
+      </w:r>
+      <w:r>
+        <w:t xml:space="preserve">view(s) </w:t>
+      </w:r>
+      <w:r>
+        <w:t xml:space="preserve">in the Referring Schema </w:t>
+      </w:r>
+      <w:r>
+        <w:t>to identify missing</w:t>
+      </w:r>
+      <w:r>
+        <w:t>/invalid</w:t>
+      </w:r>
+      <w:r>
+        <w:t xml:space="preserve"> </w:t>
+      </w:r>
+      <w:r>
+        <w:t xml:space="preserve">associations with the CCD Cruise Legs </w:t>
+      </w:r>
+      <w:r>
+        <w:t xml:space="preserve">so </w:t>
+      </w:r>
+      <w:r>
+        <w:t xml:space="preserve">these associations </w:t>
+      </w:r>
+      <w:r>
+        <w:t>can be updated accordingly</w:t>
+      </w:r>
+      <w:r>
+        <w:t xml:space="preserve">.  </w:t>
+      </w:r>
+    </w:p>
+    <w:p>
+      <w:pPr>
+        <w:pStyle w:val="ListParagraph"/>
+        <w:numPr>
+          <w:ilvl w:val="1"/>
+          <w:numId w:val="1"/>
+        </w:numPr>
+      </w:pPr>
+      <w:r>
+        <w:t xml:space="preserve">Define view(s) that return records in the Referring Schema that have missing/invalid CRUISE_LEG_ID values so these record association issues can be resolved.  </w:t>
+      </w:r>
+      <w:r>
+        <w:t>Missing</w:t>
+      </w:r>
+      <w:r>
+        <w:t>/I</w:t>
+      </w:r>
+      <w:r>
+        <w:t>nvalid</w:t>
+      </w:r>
+      <w:r>
+        <w:t xml:space="preserve"> </w:t>
+      </w:r>
+      <w:r>
+        <w:t xml:space="preserve">Cruise Leg </w:t>
+      </w:r>
+      <w:r>
+        <w:t>associations</w:t>
+      </w:r>
+      <w:r>
+        <w:t xml:space="preserve"> should be addressed before exporting the data for reporting, analysis, etc.</w:t>
+      </w:r>
+      <w:r>
+        <w:t xml:space="preserve">  </w:t>
+      </w:r>
+    </w:p>
+    <w:p>
+      <w:pPr>
+        <w:pStyle w:val="ListParagraph"/>
+        <w:numPr>
+          <w:ilvl w:val="2"/>
+          <w:numId w:val="1"/>
+        </w:numPr>
+      </w:pPr>
+      <w:r>
+        <w:t>For example the CTD data system</w:t>
+      </w:r>
+      <w:r>
+        <w:t xml:space="preserve"> has </w:t>
+      </w:r>
+      <w:r>
+        <w:t xml:space="preserve">two </w:t>
+      </w:r>
+      <w:r>
+        <w:t>QC view</w:t>
+      </w:r>
+      <w:r>
+        <w:t>s:</w:t>
+      </w:r>
+      <w:r>
+        <w:t xml:space="preserve"> CTD_QC_CAST_FILES_V that identifies missing </w:t>
+      </w:r>
+      <w:r>
+        <w:t>C</w:t>
+      </w:r>
+      <w:r>
+        <w:t xml:space="preserve">ruise </w:t>
+      </w:r>
+      <w:r>
+        <w:t>L</w:t>
+      </w:r>
+      <w:r>
+        <w:t>eg information for CTD casts</w:t>
+      </w:r>
+      <w:r>
+        <w:t xml:space="preserve"> and </w:t>
+      </w:r>
+      <w:r>
+        <w:t>CTD_QC_CRUISE_CAST_INFO_V</w:t>
+      </w:r>
+      <w:r>
+        <w:t xml:space="preserve"> that identifies mismatched Cruise Leg information for CTD casts</w:t>
+      </w:r>
+      <w:r>
+        <w:t xml:space="preserve">.  </w:t>
+      </w:r>
+    </w:p>
     <w:sectPr>
       <w:pgSz w:w="12240" w:h="15840"/>
       <w:pgMar w:top="1440" w:right="1440" w:bottom="1440" w:left="1440" w:header="720" w:footer="720" w:gutter="0"/>
@@ -330,7 +1714,120 @@
   <w:abstractNum w:abstractNumId="0" w15:restartNumberingAfterBreak="0">
     <w:nsid w:val="13153FD6"/>
     <w:multiLevelType w:val="hybridMultilevel"/>
-    <w:tmpl w:val="AAC84102"/>
+    <w:tmpl w:val="A63CDB5A"/>
+    <w:lvl w:ilvl="0" w:tplc="0409000F">
+      <w:start w:val="1"/>
+      <w:numFmt w:val="decimal"/>
+      <w:lvlText w:val="%1."/>
+      <w:lvlJc w:val="left"/>
+      <w:pPr>
+        <w:ind w:left="360" w:hanging="360"/>
+      </w:pPr>
+      <w:rPr>
+        <w:rFonts w:hint="default"/>
+      </w:rPr>
+    </w:lvl>
+    <w:lvl w:ilvl="1" w:tplc="04090003">
+      <w:start w:val="1"/>
+      <w:numFmt w:val="bullet"/>
+      <w:lvlText w:val="o"/>
+      <w:lvlJc w:val="left"/>
+      <w:pPr>
+        <w:ind w:left="1080" w:hanging="360"/>
+      </w:pPr>
+      <w:rPr>
+        <w:rFonts w:ascii="Courier New" w:hAnsi="Courier New" w:cs="Courier New" w:hint="default"/>
+      </w:rPr>
+    </w:lvl>
+    <w:lvl w:ilvl="2" w:tplc="04090005">
+      <w:start w:val="1"/>
+      <w:numFmt w:val="bullet"/>
+      <w:lvlText w:val=""/>
+      <w:lvlJc w:val="left"/>
+      <w:pPr>
+        <w:ind w:left="1800" w:hanging="360"/>
+      </w:pPr>
+      <w:rPr>
+        <w:rFonts w:ascii="Wingdings" w:hAnsi="Wingdings" w:hint="default"/>
+      </w:rPr>
+    </w:lvl>
+    <w:lvl w:ilvl="3" w:tplc="04090001">
+      <w:start w:val="1"/>
+      <w:numFmt w:val="bullet"/>
+      <w:lvlText w:val=""/>
+      <w:lvlJc w:val="left"/>
+      <w:pPr>
+        <w:ind w:left="2520" w:hanging="360"/>
+      </w:pPr>
+      <w:rPr>
+        <w:rFonts w:ascii="Symbol" w:hAnsi="Symbol" w:hint="default"/>
+      </w:rPr>
+    </w:lvl>
+    <w:lvl w:ilvl="4" w:tplc="04090003">
+      <w:start w:val="1"/>
+      <w:numFmt w:val="bullet"/>
+      <w:lvlText w:val="o"/>
+      <w:lvlJc w:val="left"/>
+      <w:pPr>
+        <w:ind w:left="3240" w:hanging="360"/>
+      </w:pPr>
+      <w:rPr>
+        <w:rFonts w:ascii="Courier New" w:hAnsi="Courier New" w:cs="Courier New" w:hint="default"/>
+      </w:rPr>
+    </w:lvl>
+    <w:lvl w:ilvl="5" w:tplc="04090005" w:tentative="1">
+      <w:start w:val="1"/>
+      <w:numFmt w:val="bullet"/>
+      <w:lvlText w:val=""/>
+      <w:lvlJc w:val="left"/>
+      <w:pPr>
+        <w:ind w:left="3960" w:hanging="360"/>
+      </w:pPr>
+      <w:rPr>
+        <w:rFonts w:ascii="Wingdings" w:hAnsi="Wingdings" w:hint="default"/>
+      </w:rPr>
+    </w:lvl>
+    <w:lvl w:ilvl="6" w:tplc="04090001" w:tentative="1">
+      <w:start w:val="1"/>
+      <w:numFmt w:val="bullet"/>
+      <w:lvlText w:val=""/>
+      <w:lvlJc w:val="left"/>
+      <w:pPr>
+        <w:ind w:left="4680" w:hanging="360"/>
+      </w:pPr>
+      <w:rPr>
+        <w:rFonts w:ascii="Symbol" w:hAnsi="Symbol" w:hint="default"/>
+      </w:rPr>
+    </w:lvl>
+    <w:lvl w:ilvl="7" w:tplc="04090003" w:tentative="1">
+      <w:start w:val="1"/>
+      <w:numFmt w:val="bullet"/>
+      <w:lvlText w:val="o"/>
+      <w:lvlJc w:val="left"/>
+      <w:pPr>
+        <w:ind w:left="5400" w:hanging="360"/>
+      </w:pPr>
+      <w:rPr>
+        <w:rFonts w:ascii="Courier New" w:hAnsi="Courier New" w:cs="Courier New" w:hint="default"/>
+      </w:rPr>
+    </w:lvl>
+    <w:lvl w:ilvl="8" w:tplc="04090005" w:tentative="1">
+      <w:start w:val="1"/>
+      <w:numFmt w:val="bullet"/>
+      <w:lvlText w:val=""/>
+      <w:lvlJc w:val="left"/>
+      <w:pPr>
+        <w:ind w:left="6120" w:hanging="360"/>
+      </w:pPr>
+      <w:rPr>
+        <w:rFonts w:ascii="Wingdings" w:hAnsi="Wingdings" w:hint="default"/>
+      </w:rPr>
+    </w:lvl>
+  </w:abstractNum>
+  <w:abstractNum w:abstractNumId="1" w15:restartNumberingAfterBreak="0">
+    <w:nsid w:val="42A14F92"/>
+    <w:multiLevelType w:val="hybridMultilevel"/>
+    <w:tmpl w:val="979EFAF0"/>
     <w:lvl w:ilvl="0" w:tplc="04090001">
       <w:start w:val="1"/>
       <w:numFmt w:val="bullet"/>
@@ -343,7 +1840,7 @@
         <w:rFonts w:ascii="Symbol" w:hAnsi="Symbol" w:hint="default"/>
       </w:rPr>
     </w:lvl>
-    <w:lvl w:ilvl="1" w:tplc="04090003">
+    <w:lvl w:ilvl="1" w:tplc="04090003" w:tentative="1">
       <w:start w:val="1"/>
       <w:numFmt w:val="bullet"/>
       <w:lvlText w:val="o"/>
@@ -440,8 +1937,100 @@
       </w:rPr>
     </w:lvl>
   </w:abstractNum>
+  <w:abstractNum w:abstractNumId="2" w15:restartNumberingAfterBreak="0">
+    <w:nsid w:val="544C2F9A"/>
+    <w:multiLevelType w:val="hybridMultilevel"/>
+    <w:tmpl w:val="B12219BE"/>
+    <w:lvl w:ilvl="0" w:tplc="0409000F">
+      <w:start w:val="1"/>
+      <w:numFmt w:val="decimal"/>
+      <w:lvlText w:val="%1."/>
+      <w:lvlJc w:val="left"/>
+      <w:pPr>
+        <w:ind w:left="360" w:hanging="360"/>
+      </w:pPr>
+    </w:lvl>
+    <w:lvl w:ilvl="1" w:tplc="04090019" w:tentative="1">
+      <w:start w:val="1"/>
+      <w:numFmt w:val="lowerLetter"/>
+      <w:lvlText w:val="%2."/>
+      <w:lvlJc w:val="left"/>
+      <w:pPr>
+        <w:ind w:left="1080" w:hanging="360"/>
+      </w:pPr>
+    </w:lvl>
+    <w:lvl w:ilvl="2" w:tplc="0409001B" w:tentative="1">
+      <w:start w:val="1"/>
+      <w:numFmt w:val="lowerRoman"/>
+      <w:lvlText w:val="%3."/>
+      <w:lvlJc w:val="right"/>
+      <w:pPr>
+        <w:ind w:left="1800" w:hanging="180"/>
+      </w:pPr>
+    </w:lvl>
+    <w:lvl w:ilvl="3" w:tplc="0409000F" w:tentative="1">
+      <w:start w:val="1"/>
+      <w:numFmt w:val="decimal"/>
+      <w:lvlText w:val="%4."/>
+      <w:lvlJc w:val="left"/>
+      <w:pPr>
+        <w:ind w:left="2520" w:hanging="360"/>
+      </w:pPr>
+    </w:lvl>
+    <w:lvl w:ilvl="4" w:tplc="04090019" w:tentative="1">
+      <w:start w:val="1"/>
+      <w:numFmt w:val="lowerLetter"/>
+      <w:lvlText w:val="%5."/>
+      <w:lvlJc w:val="left"/>
+      <w:pPr>
+        <w:ind w:left="3240" w:hanging="360"/>
+      </w:pPr>
+    </w:lvl>
+    <w:lvl w:ilvl="5" w:tplc="0409001B" w:tentative="1">
+      <w:start w:val="1"/>
+      <w:numFmt w:val="lowerRoman"/>
+      <w:lvlText w:val="%6."/>
+      <w:lvlJc w:val="right"/>
+      <w:pPr>
+        <w:ind w:left="3960" w:hanging="180"/>
+      </w:pPr>
+    </w:lvl>
+    <w:lvl w:ilvl="6" w:tplc="0409000F" w:tentative="1">
+      <w:start w:val="1"/>
+      <w:numFmt w:val="decimal"/>
+      <w:lvlText w:val="%7."/>
+      <w:lvlJc w:val="left"/>
+      <w:pPr>
+        <w:ind w:left="4680" w:hanging="360"/>
+      </w:pPr>
+    </w:lvl>
+    <w:lvl w:ilvl="7" w:tplc="04090019" w:tentative="1">
+      <w:start w:val="1"/>
+      <w:numFmt w:val="lowerLetter"/>
+      <w:lvlText w:val="%8."/>
+      <w:lvlJc w:val="left"/>
+      <w:pPr>
+        <w:ind w:left="5400" w:hanging="360"/>
+      </w:pPr>
+    </w:lvl>
+    <w:lvl w:ilvl="8" w:tplc="0409001B" w:tentative="1">
+      <w:start w:val="1"/>
+      <w:numFmt w:val="lowerRoman"/>
+      <w:lvlText w:val="%9."/>
+      <w:lvlJc w:val="right"/>
+      <w:pPr>
+        <w:ind w:left="6120" w:hanging="180"/>
+      </w:pPr>
+    </w:lvl>
+  </w:abstractNum>
   <w:num w:numId="1">
     <w:abstractNumId w:val="0"/>
+  </w:num>
+  <w:num w:numId="2">
+    <w:abstractNumId w:val="2"/>
+  </w:num>
+  <w:num w:numId="3">
+    <w:abstractNumId w:val="1"/>
   </w:num>
 </w:numbering>
 </file>
@@ -1001,6 +2590,74 @@
       <w:szCs w:val="18"/>
     </w:rPr>
   </w:style>
+  <w:style w:type="character" w:styleId="CommentReference">
+    <w:name w:val="annotation reference"/>
+    <w:basedOn w:val="DefaultParagraphFont"/>
+    <w:uiPriority w:val="99"/>
+    <w:semiHidden/>
+    <w:unhideWhenUsed/>
+    <w:rsid w:val="00886998"/>
+    <w:rPr>
+      <w:sz w:val="16"/>
+      <w:szCs w:val="16"/>
+    </w:rPr>
+  </w:style>
+  <w:style w:type="paragraph" w:styleId="CommentText">
+    <w:name w:val="annotation text"/>
+    <w:basedOn w:val="Normal"/>
+    <w:link w:val="CommentTextChar"/>
+    <w:uiPriority w:val="99"/>
+    <w:semiHidden/>
+    <w:unhideWhenUsed/>
+    <w:rsid w:val="00886998"/>
+    <w:pPr>
+      <w:spacing w:line="240" w:lineRule="auto"/>
+    </w:pPr>
+    <w:rPr>
+      <w:sz w:val="20"/>
+      <w:szCs w:val="20"/>
+    </w:rPr>
+  </w:style>
+  <w:style w:type="character" w:customStyle="1" w:styleId="CommentTextChar">
+    <w:name w:val="Comment Text Char"/>
+    <w:basedOn w:val="DefaultParagraphFont"/>
+    <w:link w:val="CommentText"/>
+    <w:uiPriority w:val="99"/>
+    <w:semiHidden/>
+    <w:rsid w:val="00886998"/>
+    <w:rPr>
+      <w:sz w:val="20"/>
+      <w:szCs w:val="20"/>
+    </w:rPr>
+  </w:style>
+  <w:style w:type="paragraph" w:styleId="CommentSubject">
+    <w:name w:val="annotation subject"/>
+    <w:basedOn w:val="CommentText"/>
+    <w:next w:val="CommentText"/>
+    <w:link w:val="CommentSubjectChar"/>
+    <w:uiPriority w:val="99"/>
+    <w:semiHidden/>
+    <w:unhideWhenUsed/>
+    <w:rsid w:val="00886998"/>
+    <w:rPr>
+      <w:b/>
+      <w:bCs/>
+    </w:rPr>
+  </w:style>
+  <w:style w:type="character" w:customStyle="1" w:styleId="CommentSubjectChar">
+    <w:name w:val="Comment Subject Char"/>
+    <w:basedOn w:val="CommentTextChar"/>
+    <w:link w:val="CommentSubject"/>
+    <w:uiPriority w:val="99"/>
+    <w:semiHidden/>
+    <w:rsid w:val="00886998"/>
+    <w:rPr>
+      <w:b/>
+      <w:bCs/>
+      <w:sz w:val="20"/>
+      <w:szCs w:val="20"/>
+    </w:rPr>
+  </w:style>
 </w:styles>
 </file>
 

</xml_diff>